<commit_message>
added ms files - supplementary materials etc.
</commit_message>
<xml_diff>
--- a/Paper draft/Denny_collapse_15-05-28.docx
+++ b/Paper draft/Denny_collapse_15-05-28.docx
@@ -294,27 +294,27 @@
         </w:rPr>
         <w:t>Corresponding author email: martinp@bournemouth.ac.uk</w:t>
       </w:r>
+    </w:p>
+    <w:p>
+      <w:pPr>
+        <w:widowControl/>
+        <w:suppressAutoHyphens w:val="0"/>
+        <w:rPr>
+          <w:rFonts w:ascii="Arial" w:hAnsi="Arial" w:cs="Arial"/>
+          <w:b/>
+          <w:bCs/>
+        </w:rPr>
+      </w:pPr>
+      <w:r>
+        <w:rPr>
+          <w:rFonts w:ascii="Arial" w:hAnsi="Arial" w:cs="Arial"/>
+          <w:b/>
+          <w:bCs/>
+        </w:rPr>
+        <w:br w:type="page"/>
+      </w:r>
       <w:bookmarkStart w:id="0" w:name="_GoBack"/>
       <w:bookmarkEnd w:id="0"/>
-    </w:p>
-    <w:p>
-      <w:pPr>
-        <w:widowControl/>
-        <w:suppressAutoHyphens w:val="0"/>
-        <w:rPr>
-          <w:rFonts w:ascii="Arial" w:hAnsi="Arial" w:cs="Arial"/>
-          <w:b/>
-          <w:bCs/>
-        </w:rPr>
-      </w:pPr>
-      <w:r>
-        <w:rPr>
-          <w:rFonts w:ascii="Arial" w:hAnsi="Arial" w:cs="Arial"/>
-          <w:b/>
-          <w:bCs/>
-        </w:rPr>
-        <w:br w:type="page"/>
-      </w:r>
       <w:r>
         <w:rPr>
           <w:rFonts w:ascii="Arial" w:hAnsi="Arial" w:cs="Arial"/>
@@ -10750,7 +10750,7 @@
         <w:rPr>
           <w:rFonts w:ascii="Arial" w:hAnsi="Arial" w:cs="Arial"/>
         </w:rPr>
-        <w:t xml:space="preserve">). </w:t>
+        <w:t>).</w:t>
       </w:r>
     </w:p>
     <w:p>
@@ -19089,7 +19089,7 @@
       <w:rPr>
         <w:noProof/>
       </w:rPr>
-      <w:t>1</w:t>
+      <w:t>14</w:t>
     </w:r>
     <w:r>
       <w:rPr>
@@ -22951,7 +22951,7 @@
 </file>
 
 <file path=customXml/itemProps1.xml><?xml version="1.0" encoding="utf-8"?>
-<ds:datastoreItem xmlns:ds="http://schemas.openxmlformats.org/officeDocument/2006/customXml" ds:itemID="{A8099141-75A5-47DF-94DD-0E58C3D95B9C}">
+<ds:datastoreItem xmlns:ds="http://schemas.openxmlformats.org/officeDocument/2006/customXml" ds:itemID="{27A68B9F-30D6-472A-9C29-EC47018A70DD}">
   <ds:schemaRefs>
     <ds:schemaRef ds:uri="http://schemas.openxmlformats.org/officeDocument/2006/bibliography"/>
   </ds:schemaRefs>
@@ -22959,7 +22959,7 @@
 </file>
 
 <file path=customXml/itemProps2.xml><?xml version="1.0" encoding="utf-8"?>
-<ds:datastoreItem xmlns:ds="http://schemas.openxmlformats.org/officeDocument/2006/customXml" ds:itemID="{586DBA3D-F641-4767-9730-6C10F3E59DF6}">
+<ds:datastoreItem xmlns:ds="http://schemas.openxmlformats.org/officeDocument/2006/customXml" ds:itemID="{3C894CD7-E88A-4112-8E63-F79B175F56D4}">
   <ds:schemaRefs>
     <ds:schemaRef ds:uri="http://schemas.openxmlformats.org/officeDocument/2006/bibliography"/>
   </ds:schemaRefs>

</xml_diff>